<commit_message>
The Last Tools for Regex
</commit_message>
<xml_diff>
--- a/1 - Theory/31.5 - The special texts of .addEventListener().docx
+++ b/1 - Theory/31.5 - The special texts of .addEventListener().docx
@@ -72,6 +72,66 @@
         </w:rPr>
         <w:t>a</w:t>
       </w:r>
+      <w:r>
+        <w:rPr>
+          <w:sz w:val="36"/>
+          <w:szCs w:val="12"/>
+        </w:rPr>
+        <w:t xml:space="preserve"> button)</w:t>
+      </w:r>
+    </w:p>
+    <w:p>
+      <w:pPr>
+        <w:rPr>
+          <w:sz w:val="36"/>
+          <w:szCs w:val="12"/>
+        </w:rPr>
+      </w:pPr>
+    </w:p>
+    <w:p>
+      <w:pPr>
+        <w:rPr>
+          <w:sz w:val="36"/>
+          <w:szCs w:val="12"/>
+        </w:rPr>
+      </w:pPr>
+      <w:r>
+        <w:rPr>
+          <w:sz w:val="36"/>
+          <w:szCs w:val="12"/>
+        </w:rPr>
+        <w:t>`submit` : Meant for when .</w:t>
+      </w:r>
+      <w:proofErr w:type="spellStart"/>
+      <w:r>
+        <w:rPr>
+          <w:sz w:val="36"/>
+          <w:szCs w:val="12"/>
+        </w:rPr>
+        <w:t>addEventListener</w:t>
+      </w:r>
+      <w:proofErr w:type="spellEnd"/>
+      <w:r>
+        <w:rPr>
+          <w:sz w:val="36"/>
+          <w:szCs w:val="12"/>
+        </w:rPr>
+        <w:t>() is applied to the &lt;form action=”” method=””&gt; tag, Our code running once the user presses the “Enter” key or the &lt;input type=`submit`&gt; tag</w:t>
+      </w:r>
+      <w:r>
+        <w:rPr>
+          <w:sz w:val="36"/>
+          <w:szCs w:val="12"/>
+        </w:rPr>
+        <w:t xml:space="preserve"> within the </w:t>
+      </w:r>
+      <w:r>
+        <w:rPr>
+          <w:sz w:val="36"/>
+          <w:szCs w:val="12"/>
+        </w:rPr>
+        <w:t>&lt;form action=”” method=””&gt; tag</w:t>
+      </w:r>
       <w:bookmarkStart w:id="0" w:name="_GoBack"/>
       <w:bookmarkEnd w:id="0"/>
       <w:r>
@@ -79,7 +139,7 @@
           <w:sz w:val="36"/>
           <w:szCs w:val="12"/>
         </w:rPr>
-        <w:t xml:space="preserve"> button)</w:t>
+        <w:t>.</w:t>
       </w:r>
     </w:p>
     <w:p>
@@ -264,7 +324,15 @@
           <w:sz w:val="36"/>
           <w:szCs w:val="12"/>
         </w:rPr>
-        <w:t xml:space="preserve"> The action expected from the user is to click the a key on the keyboard, With the code in the function being activated when they continue to hold the key. (Meant for </w:t>
+        <w:t xml:space="preserve"> The action expected from the user is to click the a key on the keyboard, With the code in the function being </w:t>
+      </w:r>
+      <w:r>
+        <w:rPr>
+          <w:sz w:val="36"/>
+          <w:szCs w:val="12"/>
+        </w:rPr>
+        <w:lastRenderedPageBreak/>
+        <w:t xml:space="preserve">activated when they continue to hold the key. (Meant for </w:t>
       </w:r>
       <w:proofErr w:type="gramStart"/>
       <w:r>

</xml_diff>